<commit_message>
22.04.2025_This is related to 2nd fix for find-replace
</commit_message>
<xml_diff>
--- a/src/main/java/com/jwt_revision/Test_jwt_methods/templates/RacoonCityReport.docx
+++ b/src/main/java/com/jwt_revision/Test_jwt_methods/templates/RacoonCityReport.docx
@@ -127,10 +127,24 @@
             </w:r>
             <w:r>
               <w:rPr>
+                <w:rFonts w:asciiTheme="majorHAnsi" w:hAnsiTheme="majorHAnsi" w:cstheme="majorHAnsi"/>
+                <w:lang w:val="en-US"/>
+              </w:rPr>
+              <w:t>$</w:t>
+            </w:r>
+            <w:r>
+              <w:rPr>
                 <w:rFonts w:ascii="Calibri" w:hAnsi="Calibri" w:cs="Calibri"/>
                 <w:lang w:val="en-US"/>
               </w:rPr>
-              <w:t>#{city}</w:t>
+              <w:t>{</w:t>
+            </w:r>
+            <w:r>
+              <w:rPr>
+                <w:rFonts w:ascii="Calibri" w:hAnsi="Calibri" w:cs="Calibri"/>
+                <w:lang w:val="en-US"/>
+              </w:rPr>
+              <w:t>city}</w:t>
             </w:r>
           </w:p>
           <w:p>

</xml_diff>

<commit_message>
23.04.2025_This change is related to fix for find-replace 3
</commit_message>
<xml_diff>
--- a/src/main/java/com/jwt_revision/Test_jwt_methods/templates/RacoonCityReport.docx
+++ b/src/main/java/com/jwt_revision/Test_jwt_methods/templates/RacoonCityReport.docx
@@ -101,8 +101,6 @@
             <w:pPr>
               <w:rPr>
                 <w:rFonts w:asciiTheme="majorHAnsi" w:hAnsiTheme="majorHAnsi" w:cstheme="majorHAnsi"/>
-                <w:b/>
-                <w:bCs/>
                 <w:lang w:val="en-US"/>
               </w:rPr>
             </w:pPr>
@@ -114,7 +112,6 @@
                 <w:lang w:val="en-US"/>
               </w:rPr>
               <w:br/>
-              <w:t>City:</w:t>
             </w:r>
             <w:r>
               <w:rPr>
@@ -123,28 +120,30 @@
                 <w:bCs/>
                 <w:lang w:val="en-US"/>
               </w:rPr>
-              <w:t xml:space="preserve"> </w:t>
+              <w:t xml:space="preserve">Protagonist: </w:t>
             </w:r>
             <w:r>
               <w:rPr>
                 <w:rFonts w:asciiTheme="majorHAnsi" w:hAnsiTheme="majorHAnsi" w:cstheme="majorHAnsi"/>
                 <w:lang w:val="en-US"/>
               </w:rPr>
-              <w:t>$</w:t>
+              <w:t>${</w:t>
             </w:r>
+            <w:proofErr w:type="spellStart"/>
             <w:r>
               <w:rPr>
-                <w:rFonts w:ascii="Calibri" w:hAnsi="Calibri" w:cs="Calibri"/>
-                <w:lang w:val="en-US"/>
-              </w:rPr>
-              <w:t>{</w:t>
+                <w:rFonts w:asciiTheme="majorHAnsi" w:hAnsiTheme="majorHAnsi" w:cstheme="majorHAnsi"/>
+                <w:lang w:val="en-US"/>
+              </w:rPr>
+              <w:t>pName</w:t>
             </w:r>
+            <w:proofErr w:type="spellEnd"/>
             <w:r>
               <w:rPr>
-                <w:rFonts w:ascii="Calibri" w:hAnsi="Calibri" w:cs="Calibri"/>
-                <w:lang w:val="en-US"/>
-              </w:rPr>
-              <w:t>city}</w:t>
+                <w:rFonts w:asciiTheme="majorHAnsi" w:hAnsiTheme="majorHAnsi" w:cstheme="majorHAnsi"/>
+                <w:lang w:val="en-US"/>
+              </w:rPr>
+              <w:t>}</w:t>
             </w:r>
           </w:p>
           <w:p>

</xml_diff>